<commit_message>
Doc edited and finished
</commit_message>
<xml_diff>
--- a/pluglib/doc/PlugIn_Lib.docx
+++ b/pluglib/doc/PlugIn_Lib.docx
@@ -9055,12 +9055,12 @@
           <wp:inline distB="114300" distT="114300" distL="114300" distR="114300">
             <wp:extent cx="5943600" cy="4889500"/>
             <wp:effectExtent b="0" l="0" r="0" t="0"/>
-            <wp:docPr id="5" name="image1.jpg"/>
+            <wp:docPr id="5" name="image4.jpg"/>
             <a:graphic>
               <a:graphicData uri="http://schemas.openxmlformats.org/drawingml/2006/picture">
                 <pic:pic>
                   <pic:nvPicPr>
-                    <pic:cNvPr id="0" name="image1.jpg"/>
+                    <pic:cNvPr id="0" name="image4.jpg"/>
                     <pic:cNvPicPr preferRelativeResize="0"/>
                   </pic:nvPicPr>
                   <pic:blipFill>
@@ -9437,12 +9437,12 @@
           <wp:inline distB="0" distT="0" distL="0" distR="0">
             <wp:extent cx="4391025" cy="2509762"/>
             <wp:effectExtent b="25400" l="25400" r="25400" t="25400"/>
-            <wp:docPr id="2" name="image2.png"/>
+            <wp:docPr id="2" name="image6.png"/>
             <a:graphic>
               <a:graphicData uri="http://schemas.openxmlformats.org/drawingml/2006/picture">
                 <pic:pic>
                   <pic:nvPicPr>
-                    <pic:cNvPr id="0" name="image2.png"/>
+                    <pic:cNvPr id="0" name="image6.png"/>
                     <pic:cNvPicPr preferRelativeResize="0"/>
                   </pic:nvPicPr>
                   <pic:blipFill>
@@ -11820,12 +11820,12 @@
           <wp:inline distB="114300" distT="114300" distL="114300" distR="114300">
             <wp:extent cx="5943600" cy="3759200"/>
             <wp:effectExtent b="0" l="0" r="0" t="0"/>
-            <wp:docPr id="6" name="image5.png"/>
+            <wp:docPr id="6" name="image2.png"/>
             <a:graphic>
               <a:graphicData uri="http://schemas.openxmlformats.org/drawingml/2006/picture">
                 <pic:pic>
                   <pic:nvPicPr>
-                    <pic:cNvPr id="0" name="image5.png"/>
+                    <pic:cNvPr id="0" name="image2.png"/>
                     <pic:cNvPicPr preferRelativeResize="0"/>
                   </pic:nvPicPr>
                   <pic:blipFill>
@@ -12855,12 +12855,12 @@
           <wp:inline distB="114300" distT="114300" distL="114300" distR="114300">
             <wp:extent cx="5938838" cy="447675"/>
             <wp:effectExtent b="0" l="0" r="0" t="0"/>
-            <wp:docPr id="1" name="image4.png"/>
+            <wp:docPr id="1" name="image5.png"/>
             <a:graphic>
               <a:graphicData uri="http://schemas.openxmlformats.org/drawingml/2006/picture">
                 <pic:pic>
                   <pic:nvPicPr>
-                    <pic:cNvPr id="0" name="image4.png"/>
+                    <pic:cNvPr id="0" name="image5.png"/>
                     <pic:cNvPicPr preferRelativeResize="0"/>
                   </pic:nvPicPr>
                   <pic:blipFill>
@@ -13439,12 +13439,12 @@
           <wp:inline distB="114300" distT="114300" distL="114300" distR="114300">
             <wp:extent cx="5943600" cy="3429000"/>
             <wp:effectExtent b="0" l="0" r="0" t="0"/>
-            <wp:docPr id="4" name="image6.png"/>
+            <wp:docPr id="4" name="image7.png"/>
             <a:graphic>
               <a:graphicData uri="http://schemas.openxmlformats.org/drawingml/2006/picture">
                 <pic:pic>
                   <pic:nvPicPr>
-                    <pic:cNvPr id="0" name="image6.png"/>
+                    <pic:cNvPr id="0" name="image7.png"/>
                     <pic:cNvPicPr preferRelativeResize="0"/>
                   </pic:nvPicPr>
                   <pic:blipFill>
@@ -13561,15 +13561,27 @@
       </w:r>
       <w:r>
         <w:rPr>
-          <w:rtl w:val="0"/>
-        </w:rPr>
-        <w:t xml:space="preserve">main</w:t>
-      </w:r>
-      <w:r>
-        <w:rPr>
-          <w:rtl w:val="1"/>
-        </w:rPr>
-        <w:t xml:space="preserve"> </w:t>
+          <w:rtl w:val="1"/>
+        </w:rPr>
+        <w:t xml:space="preserve">قسمت</w:t>
+      </w:r>
+      <w:r>
+        <w:rPr>
+          <w:rtl w:val="1"/>
+        </w:rPr>
+        <w:t xml:space="preserve"> </w:t>
+      </w:r>
+      <w:r>
+        <w:rPr>
+          <w:rtl w:val="0"/>
+        </w:rPr>
+        <w:t xml:space="preserve">pro</w:t>
+      </w:r>
+      <w:r>
+        <w:rPr>
+          <w:rtl w:val="1"/>
+        </w:rPr>
+        <w:t xml:space="preserve">. </w:t>
       </w:r>
       <w:r>
         <w:rPr>
@@ -13581,109 +13593,37 @@
         <w:rPr>
           <w:rtl w:val="1"/>
         </w:rPr>
-        <w:t xml:space="preserve"> </w:t>
-      </w:r>
-      <w:r>
-        <w:rPr>
-          <w:rtl w:val="1"/>
-        </w:rPr>
-        <w:t xml:space="preserve">با</w:t>
-      </w:r>
-      <w:r>
-        <w:rPr>
-          <w:rtl w:val="1"/>
-        </w:rPr>
-        <w:t xml:space="preserve"> </w:t>
-      </w:r>
-      <w:r>
-        <w:rPr>
-          <w:rtl w:val="1"/>
-        </w:rPr>
-        <w:t xml:space="preserve">استفاده</w:t>
-      </w:r>
-      <w:r>
-        <w:rPr>
-          <w:rtl w:val="1"/>
-        </w:rPr>
-        <w:t xml:space="preserve"> </w:t>
-      </w:r>
-      <w:r>
-        <w:rPr>
-          <w:rtl w:val="1"/>
-        </w:rPr>
-        <w:t xml:space="preserve">از</w:t>
-      </w:r>
-      <w:r>
-        <w:rPr>
-          <w:rtl w:val="1"/>
-        </w:rPr>
-        <w:t xml:space="preserve"> (</w:t>
-      </w:r>
-      <w:r>
-        <w:rPr>
-          <w:rtl w:val="0"/>
-        </w:rPr>
-        <w:t xml:space="preserve">Q</w:t>
-      </w:r>
-      <w:r>
-        <w:rPr>
-          <w:rtl w:val="0"/>
-        </w:rPr>
-        <w:t xml:space="preserve">_</w:t>
-      </w:r>
-      <w:r>
-        <w:rPr>
-          <w:rtl w:val="0"/>
-        </w:rPr>
-        <w:t xml:space="preserve">IMPORT</w:t>
-      </w:r>
-      <w:r>
-        <w:rPr>
-          <w:rtl w:val="0"/>
-        </w:rPr>
-        <w:t xml:space="preserve">_</w:t>
-      </w:r>
-      <w:r>
-        <w:rPr>
-          <w:rtl w:val="0"/>
-        </w:rPr>
-        <w:t xml:space="preserve">PLUGIN</w:t>
-      </w:r>
-      <w:r>
-        <w:rPr>
-          <w:rtl w:val="0"/>
-        </w:rPr>
-        <w:t xml:space="preserve">(</w:t>
-      </w:r>
-      <w:r>
-        <w:rPr>
-          <w:rtl w:val="0"/>
-        </w:rPr>
-        <w:t xml:space="preserve">your</w:t>
-      </w:r>
-      <w:r>
-        <w:rPr>
-          <w:rtl w:val="0"/>
-        </w:rPr>
-        <w:t xml:space="preserve"> </w:t>
-      </w:r>
-      <w:r>
-        <w:rPr>
-          <w:rtl w:val="0"/>
-        </w:rPr>
-        <w:t xml:space="preserve">static</w:t>
-      </w:r>
-      <w:r>
-        <w:rPr>
-          <w:rtl w:val="0"/>
-        </w:rPr>
-        <w:t xml:space="preserve"> </w:t>
-      </w:r>
-      <w:r>
-        <w:rPr>
-          <w:rtl w:val="0"/>
-        </w:rPr>
-        <w:t xml:space="preserve">plugin</w:t>
+        <w:t xml:space="preserve">، </w:t>
+      </w:r>
+      <w:r>
+        <w:rPr>
+          <w:rtl w:val="1"/>
+        </w:rPr>
+        <w:t xml:space="preserve">آدرس</w:t>
+      </w:r>
+      <w:r>
+        <w:rPr>
+          <w:rtl w:val="1"/>
+        </w:rPr>
+        <w:t xml:space="preserve"> </w:t>
+      </w:r>
+      <w:r>
+        <w:rPr>
+          <w:rtl w:val="1"/>
+        </w:rPr>
+        <w:t xml:space="preserve">و</w:t>
+      </w:r>
+      <w:r>
+        <w:rPr>
+          <w:rtl w:val="1"/>
+        </w:rPr>
+        <w:t xml:space="preserve"> </w:t>
+      </w:r>
+      <w:r>
+        <w:rPr>
+          <w:rtl w:val="1"/>
+        </w:rPr>
+        <w:t xml:space="preserve">نام</w:t>
       </w:r>
       <w:r>
         <w:rPr>
@@ -13707,7 +13647,31 @@
         <w:rPr>
           <w:rtl w:val="1"/>
         </w:rPr>
-        <w:t xml:space="preserve">را</w:t>
+        <w:t xml:space="preserve">مطابق</w:t>
+      </w:r>
+      <w:r>
+        <w:rPr>
+          <w:rtl w:val="1"/>
+        </w:rPr>
+        <w:t xml:space="preserve"> </w:t>
+      </w:r>
+      <w:r>
+        <w:rPr>
+          <w:rtl w:val="1"/>
+        </w:rPr>
+        <w:t xml:space="preserve">شکل</w:t>
+      </w:r>
+      <w:r>
+        <w:rPr>
+          <w:rtl w:val="1"/>
+        </w:rPr>
+        <w:t xml:space="preserve"> </w:t>
+      </w:r>
+      <w:r>
+        <w:rPr>
+          <w:rtl w:val="1"/>
+        </w:rPr>
+        <w:t xml:space="preserve">زیر</w:t>
       </w:r>
       <w:r>
         <w:rPr>
@@ -13731,109 +13695,7 @@
         <w:rPr>
           <w:rtl w:val="1"/>
         </w:rPr>
-        <w:t xml:space="preserve">می</w:t>
-      </w:r>
-      <w:r>
-        <w:rPr>
-          <w:rtl w:val="1"/>
-        </w:rPr>
-        <w:t xml:space="preserve"> </w:t>
-      </w:r>
-      <w:r>
-        <w:rPr>
-          <w:rtl w:val="1"/>
-        </w:rPr>
-        <w:t xml:space="preserve">کنیم</w:t>
-      </w:r>
-      <w:r>
-        <w:rPr>
-          <w:rtl w:val="1"/>
-        </w:rPr>
-        <w:t xml:space="preserve"> </w:t>
-      </w:r>
-      <w:r>
-        <w:rPr>
-          <w:rtl w:val="1"/>
-        </w:rPr>
-        <w:t xml:space="preserve">سپس</w:t>
-      </w:r>
-      <w:r>
-        <w:rPr>
-          <w:rtl w:val="1"/>
-        </w:rPr>
-        <w:t xml:space="preserve"> </w:t>
-      </w:r>
-      <w:r>
-        <w:rPr>
-          <w:rtl w:val="1"/>
-        </w:rPr>
-        <w:t xml:space="preserve">مانند</w:t>
-      </w:r>
-      <w:r>
-        <w:rPr>
-          <w:rtl w:val="1"/>
-        </w:rPr>
-        <w:t xml:space="preserve"> </w:t>
-      </w:r>
-      <w:r>
-        <w:rPr>
-          <w:rtl w:val="1"/>
-        </w:rPr>
-        <w:t xml:space="preserve">شکل</w:t>
-      </w:r>
-      <w:r>
-        <w:rPr>
-          <w:rtl w:val="1"/>
-        </w:rPr>
-        <w:t xml:space="preserve"> </w:t>
-      </w:r>
-      <w:r>
-        <w:rPr>
-          <w:rtl w:val="1"/>
-        </w:rPr>
-        <w:t xml:space="preserve">زیر</w:t>
-      </w:r>
-      <w:r>
-        <w:rPr>
-          <w:rtl w:val="1"/>
-        </w:rPr>
-        <w:t xml:space="preserve"> </w:t>
-      </w:r>
-      <w:r>
-        <w:rPr>
-          <w:rtl w:val="1"/>
-        </w:rPr>
-        <w:t xml:space="preserve">عمل</w:t>
-      </w:r>
-      <w:r>
-        <w:rPr>
-          <w:rtl w:val="1"/>
-        </w:rPr>
-        <w:t xml:space="preserve"> </w:t>
-      </w:r>
-      <w:r>
-        <w:rPr>
-          <w:rtl w:val="1"/>
-        </w:rPr>
-        <w:t xml:space="preserve">می</w:t>
-      </w:r>
-      <w:r>
-        <w:rPr>
-          <w:rtl w:val="1"/>
-        </w:rPr>
-        <w:t xml:space="preserve"> </w:t>
-      </w:r>
-      <w:r>
-        <w:rPr>
-          <w:rtl w:val="1"/>
-        </w:rPr>
-        <w:t xml:space="preserve">کنیم</w:t>
-      </w:r>
-      <w:r>
-        <w:rPr>
-          <w:rtl w:val="1"/>
-        </w:rPr>
-        <w:t xml:space="preserve"> </w:t>
+        <w:t xml:space="preserve">میکنیم</w:t>
       </w:r>
     </w:p>
     <w:p>
@@ -13845,6 +13707,394 @@
         <w:rPr>
           <w:rtl w:val="0"/>
         </w:rPr>
+      </w:r>
+    </w:p>
+    <w:p>
+      <w:pPr>
+        <w:bidi w:val="1"/>
+        <w:jc w:val="center"/>
+        <w:rPr/>
+      </w:pPr>
+      <w:r>
+        <w:rPr/>
+        <w:drawing>
+          <wp:inline distB="114300" distT="114300" distL="114300" distR="114300">
+            <wp:extent cx="5943600" cy="2743200"/>
+            <wp:effectExtent b="0" l="0" r="0" t="0"/>
+            <wp:docPr id="7" name="image1.png"/>
+            <a:graphic>
+              <a:graphicData uri="http://schemas.openxmlformats.org/drawingml/2006/picture">
+                <pic:pic>
+                  <pic:nvPicPr>
+                    <pic:cNvPr id="0" name="image1.png"/>
+                    <pic:cNvPicPr preferRelativeResize="0"/>
+                  </pic:nvPicPr>
+                  <pic:blipFill>
+                    <a:blip r:embed="rId11"/>
+                    <a:srcRect b="0" l="0" r="0" t="0"/>
+                    <a:stretch>
+                      <a:fillRect/>
+                    </a:stretch>
+                  </pic:blipFill>
+                  <pic:spPr>
+                    <a:xfrm>
+                      <a:off x="0" y="0"/>
+                      <a:ext cx="5943600" cy="2743200"/>
+                    </a:xfrm>
+                    <a:prstGeom prst="rect"/>
+                    <a:ln/>
+                  </pic:spPr>
+                </pic:pic>
+              </a:graphicData>
+            </a:graphic>
+          </wp:inline>
+        </w:drawing>
+      </w:r>
+      <w:r>
+        <w:rPr>
+          <w:rtl w:val="0"/>
+        </w:rPr>
+      </w:r>
+    </w:p>
+    <w:p>
+      <w:pPr>
+        <w:bidi w:val="1"/>
+        <w:rPr/>
+      </w:pPr>
+      <w:r>
+        <w:rPr>
+          <w:rtl w:val="0"/>
+        </w:rPr>
+      </w:r>
+    </w:p>
+    <w:p>
+      <w:pPr>
+        <w:bidi w:val="1"/>
+        <w:rPr/>
+      </w:pPr>
+      <w:r>
+        <w:rPr>
+          <w:rtl w:val="1"/>
+        </w:rPr>
+        <w:t xml:space="preserve">بعد</w:t>
+      </w:r>
+      <w:r>
+        <w:rPr>
+          <w:rtl w:val="1"/>
+        </w:rPr>
+        <w:t xml:space="preserve"> </w:t>
+      </w:r>
+      <w:r>
+        <w:rPr>
+          <w:rtl w:val="1"/>
+        </w:rPr>
+        <w:t xml:space="preserve">وارد</w:t>
+      </w:r>
+      <w:r>
+        <w:rPr>
+          <w:rtl w:val="1"/>
+        </w:rPr>
+        <w:t xml:space="preserve"> </w:t>
+      </w:r>
+      <w:r>
+        <w:rPr>
+          <w:rtl w:val="0"/>
+        </w:rPr>
+        <w:t xml:space="preserve">main</w:t>
+      </w:r>
+      <w:r>
+        <w:rPr>
+          <w:rtl w:val="1"/>
+        </w:rPr>
+        <w:t xml:space="preserve"> </w:t>
+      </w:r>
+      <w:r>
+        <w:rPr>
+          <w:rtl w:val="1"/>
+        </w:rPr>
+        <w:t xml:space="preserve">پروژه</w:t>
+      </w:r>
+      <w:r>
+        <w:rPr>
+          <w:rtl w:val="1"/>
+        </w:rPr>
+        <w:t xml:space="preserve"> </w:t>
+      </w:r>
+      <w:r>
+        <w:rPr>
+          <w:rtl w:val="1"/>
+        </w:rPr>
+        <w:t xml:space="preserve">شده</w:t>
+      </w:r>
+      <w:r>
+        <w:rPr>
+          <w:rtl w:val="1"/>
+        </w:rPr>
+        <w:t xml:space="preserve"> </w:t>
+      </w:r>
+      <w:r>
+        <w:rPr>
+          <w:rtl w:val="1"/>
+        </w:rPr>
+        <w:t xml:space="preserve">و</w:t>
+      </w:r>
+      <w:r>
+        <w:rPr>
+          <w:rtl w:val="1"/>
+        </w:rPr>
+        <w:t xml:space="preserve"> </w:t>
+      </w:r>
+      <w:r>
+        <w:rPr>
+          <w:rtl w:val="1"/>
+        </w:rPr>
+        <w:t xml:space="preserve">با</w:t>
+      </w:r>
+      <w:r>
+        <w:rPr>
+          <w:rtl w:val="1"/>
+        </w:rPr>
+        <w:t xml:space="preserve"> </w:t>
+      </w:r>
+      <w:r>
+        <w:rPr>
+          <w:rtl w:val="1"/>
+        </w:rPr>
+        <w:t xml:space="preserve">استفاده</w:t>
+      </w:r>
+      <w:r>
+        <w:rPr>
+          <w:rtl w:val="1"/>
+        </w:rPr>
+        <w:t xml:space="preserve"> </w:t>
+      </w:r>
+      <w:r>
+        <w:rPr>
+          <w:rtl w:val="1"/>
+        </w:rPr>
+        <w:t xml:space="preserve">از</w:t>
+      </w:r>
+      <w:r>
+        <w:rPr>
+          <w:rtl w:val="1"/>
+        </w:rPr>
+        <w:t xml:space="preserve"> (</w:t>
+      </w:r>
+      <w:r>
+        <w:rPr>
+          <w:rtl w:val="0"/>
+        </w:rPr>
+        <w:t xml:space="preserve">Q</w:t>
+      </w:r>
+      <w:r>
+        <w:rPr>
+          <w:rtl w:val="0"/>
+        </w:rPr>
+        <w:t xml:space="preserve">_</w:t>
+      </w:r>
+      <w:r>
+        <w:rPr>
+          <w:rtl w:val="0"/>
+        </w:rPr>
+        <w:t xml:space="preserve">IMPORT</w:t>
+      </w:r>
+      <w:r>
+        <w:rPr>
+          <w:rtl w:val="0"/>
+        </w:rPr>
+        <w:t xml:space="preserve">_</w:t>
+      </w:r>
+      <w:r>
+        <w:rPr>
+          <w:rtl w:val="0"/>
+        </w:rPr>
+        <w:t xml:space="preserve">PLUGIN</w:t>
+      </w:r>
+      <w:r>
+        <w:rPr>
+          <w:rtl w:val="0"/>
+        </w:rPr>
+        <w:t xml:space="preserve">(</w:t>
+      </w:r>
+      <w:r>
+        <w:rPr>
+          <w:rtl w:val="0"/>
+        </w:rPr>
+        <w:t xml:space="preserve">your</w:t>
+      </w:r>
+      <w:r>
+        <w:rPr>
+          <w:rtl w:val="0"/>
+        </w:rPr>
+        <w:t xml:space="preserve"> </w:t>
+      </w:r>
+      <w:r>
+        <w:rPr>
+          <w:rtl w:val="0"/>
+        </w:rPr>
+        <w:t xml:space="preserve">static</w:t>
+      </w:r>
+      <w:r>
+        <w:rPr>
+          <w:rtl w:val="0"/>
+        </w:rPr>
+        <w:t xml:space="preserve"> </w:t>
+      </w:r>
+      <w:r>
+        <w:rPr>
+          <w:rtl w:val="0"/>
+        </w:rPr>
+        <w:t xml:space="preserve">plugin</w:t>
+      </w:r>
+      <w:r>
+        <w:rPr>
+          <w:rtl w:val="1"/>
+        </w:rPr>
+        <w:t xml:space="preserve"> </w:t>
+      </w:r>
+      <w:r>
+        <w:rPr>
+          <w:rtl w:val="1"/>
+        </w:rPr>
+        <w:t xml:space="preserve">پلاگین</w:t>
+      </w:r>
+      <w:r>
+        <w:rPr>
+          <w:rtl w:val="1"/>
+        </w:rPr>
+        <w:t xml:space="preserve"> </w:t>
+      </w:r>
+      <w:r>
+        <w:rPr>
+          <w:rtl w:val="1"/>
+        </w:rPr>
+        <w:t xml:space="preserve">را</w:t>
+      </w:r>
+      <w:r>
+        <w:rPr>
+          <w:rtl w:val="1"/>
+        </w:rPr>
+        <w:t xml:space="preserve"> </w:t>
+      </w:r>
+      <w:r>
+        <w:rPr>
+          <w:rtl w:val="1"/>
+        </w:rPr>
+        <w:t xml:space="preserve">اضافه</w:t>
+      </w:r>
+      <w:r>
+        <w:rPr>
+          <w:rtl w:val="1"/>
+        </w:rPr>
+        <w:t xml:space="preserve"> </w:t>
+      </w:r>
+      <w:r>
+        <w:rPr>
+          <w:rtl w:val="1"/>
+        </w:rPr>
+        <w:t xml:space="preserve">می</w:t>
+      </w:r>
+      <w:r>
+        <w:rPr>
+          <w:rtl w:val="1"/>
+        </w:rPr>
+        <w:t xml:space="preserve"> </w:t>
+      </w:r>
+      <w:r>
+        <w:rPr>
+          <w:rtl w:val="1"/>
+        </w:rPr>
+        <w:t xml:space="preserve">کنیم</w:t>
+      </w:r>
+      <w:r>
+        <w:rPr>
+          <w:rtl w:val="1"/>
+        </w:rPr>
+        <w:t xml:space="preserve"> </w:t>
+      </w:r>
+      <w:r>
+        <w:rPr>
+          <w:rtl w:val="1"/>
+        </w:rPr>
+        <w:t xml:space="preserve">سپس</w:t>
+      </w:r>
+      <w:r>
+        <w:rPr>
+          <w:rtl w:val="1"/>
+        </w:rPr>
+        <w:t xml:space="preserve"> </w:t>
+      </w:r>
+      <w:r>
+        <w:rPr>
+          <w:rtl w:val="1"/>
+        </w:rPr>
+        <w:t xml:space="preserve">مانند</w:t>
+      </w:r>
+      <w:r>
+        <w:rPr>
+          <w:rtl w:val="1"/>
+        </w:rPr>
+        <w:t xml:space="preserve"> </w:t>
+      </w:r>
+      <w:r>
+        <w:rPr>
+          <w:rtl w:val="1"/>
+        </w:rPr>
+        <w:t xml:space="preserve">شکل</w:t>
+      </w:r>
+      <w:r>
+        <w:rPr>
+          <w:rtl w:val="1"/>
+        </w:rPr>
+        <w:t xml:space="preserve"> </w:t>
+      </w:r>
+      <w:r>
+        <w:rPr>
+          <w:rtl w:val="1"/>
+        </w:rPr>
+        <w:t xml:space="preserve">زیر</w:t>
+      </w:r>
+      <w:r>
+        <w:rPr>
+          <w:rtl w:val="1"/>
+        </w:rPr>
+        <w:t xml:space="preserve"> </w:t>
+      </w:r>
+      <w:r>
+        <w:rPr>
+          <w:rtl w:val="1"/>
+        </w:rPr>
+        <w:t xml:space="preserve">عمل</w:t>
+      </w:r>
+      <w:r>
+        <w:rPr>
+          <w:rtl w:val="1"/>
+        </w:rPr>
+        <w:t xml:space="preserve"> </w:t>
+      </w:r>
+      <w:r>
+        <w:rPr>
+          <w:rtl w:val="1"/>
+        </w:rPr>
+        <w:t xml:space="preserve">می</w:t>
+      </w:r>
+      <w:r>
+        <w:rPr>
+          <w:rtl w:val="1"/>
+        </w:rPr>
+        <w:t xml:space="preserve"> </w:t>
+      </w:r>
+      <w:r>
+        <w:rPr>
+          <w:rtl w:val="1"/>
+        </w:rPr>
+        <w:t xml:space="preserve">کنیم</w:t>
+      </w:r>
+      <w:r>
+        <w:rPr>
+          <w:rtl w:val="1"/>
+        </w:rPr>
+        <w:t xml:space="preserve"> </w:t>
       </w:r>
     </w:p>
     <w:p>
@@ -13868,7 +14118,7 @@
                     <pic:cNvPicPr preferRelativeResize="0"/>
                   </pic:nvPicPr>
                   <pic:blipFill>
-                    <a:blip r:embed="rId11"/>
+                    <a:blip r:embed="rId12"/>
                     <a:srcRect b="0" l="0" r="0" t="0"/>
                     <a:stretch>
                       <a:fillRect/>

</xml_diff>